<commit_message>
Agregados mas conceptos a las bases teoricas
</commit_message>
<xml_diff>
--- a/Bibliografía.docx
+++ b/Bibliografía.docx
@@ -66,6 +66,62 @@
           <w:szCs w:val="24"/>
         </w:rPr>
       </w:pPr>
+      <w:r>
+        <w:rPr>
+          <w:rFonts w:ascii="Arial" w:hAnsi="Arial" w:cs="Arial"/>
+          <w:sz w:val="24"/>
+          <w:szCs w:val="24"/>
+        </w:rPr>
+        <w:t>Senn</w:t>
+      </w:r>
+      <w:r>
+        <w:rPr>
+          <w:rFonts w:ascii="Arial" w:hAnsi="Arial" w:cs="Arial"/>
+          <w:sz w:val="24"/>
+          <w:szCs w:val="24"/>
+        </w:rPr>
+        <w:t>, James</w:t>
+      </w:r>
+      <w:r>
+        <w:rPr>
+          <w:rFonts w:ascii="Arial" w:hAnsi="Arial" w:cs="Arial"/>
+          <w:sz w:val="24"/>
+          <w:szCs w:val="24"/>
+        </w:rPr>
+        <w:t xml:space="preserve"> (1999).</w:t>
+      </w:r>
+      <w:r>
+        <w:rPr>
+          <w:rFonts w:ascii="Arial" w:hAnsi="Arial" w:cs="Arial"/>
+          <w:sz w:val="24"/>
+          <w:szCs w:val="24"/>
+        </w:rPr>
+        <w:t xml:space="preserve"> </w:t>
+      </w:r>
+      <w:r>
+        <w:rPr>
+          <w:rFonts w:ascii="Arial" w:hAnsi="Arial" w:cs="Arial"/>
+          <w:sz w:val="24"/>
+          <w:szCs w:val="24"/>
+        </w:rPr>
+        <w:t>Análisis</w:t>
+      </w:r>
+      <w:r>
+        <w:rPr>
+          <w:rFonts w:ascii="Arial" w:hAnsi="Arial" w:cs="Arial"/>
+          <w:sz w:val="24"/>
+          <w:szCs w:val="24"/>
+        </w:rPr>
+        <w:t xml:space="preserve"> y diseño de si</w:t>
+      </w:r>
+      <w:r>
+        <w:rPr>
+          <w:rFonts w:ascii="Arial" w:hAnsi="Arial" w:cs="Arial"/>
+          <w:sz w:val="24"/>
+          <w:szCs w:val="24"/>
+        </w:rPr>
+        <w:t>stemas de información</w:t>
+      </w:r>
     </w:p>
     <w:p>
       <w:pPr>
@@ -74,7 +130,6 @@
           <w:rFonts w:ascii="Arial" w:hAnsi="Arial" w:cs="Arial"/>
           <w:sz w:val="24"/>
           <w:szCs w:val="24"/>
-          <w:lang w:val="en-US"/>
         </w:rPr>
       </w:pPr>
       <w:r>
@@ -82,9 +137,8 @@
           <w:rFonts w:ascii="Arial" w:hAnsi="Arial" w:cs="Arial"/>
           <w:sz w:val="24"/>
           <w:szCs w:val="24"/>
-          <w:lang w:val="en-US"/>
-        </w:rPr>
-        <w:t>Senn (1999). Analysis and design of information systems.</w:t>
+        </w:rPr>
+        <w:t>Scoane E. (2005). La nueva era del comercio: el comercio electrónico.</w:t>
       </w:r>
     </w:p>
     <w:p>
@@ -93,9 +147,24 @@
         <w:rPr>
           <w:rFonts w:ascii="Arial" w:hAnsi="Arial" w:cs="Arial"/>
           <w:sz w:val="24"/>
-          <w:szCs w:val="24"/>
         </w:rPr>
       </w:pPr>
+      <w:r>
+        <w:rPr>
+          <w:rFonts w:ascii="Arial" w:hAnsi="Arial" w:cs="Arial"/>
+          <w:sz w:val="24"/>
+        </w:rPr>
+        <w:t>Bravo y Duque. (2005) Programación de aplicaciones web: historia, principios básicos y clientes web, Edit</w:t>
+      </w:r>
+      <w:bookmarkStart w:id="0" w:name="_GoBack"/>
+      <w:bookmarkEnd w:id="0"/>
+      <w:r>
+        <w:rPr>
+          <w:rFonts w:ascii="Arial" w:hAnsi="Arial" w:cs="Arial"/>
+          <w:sz w:val="24"/>
+        </w:rPr>
+        <w:t>orial Club Universitario, Barcelona, España.</w:t>
+      </w:r>
     </w:p>
     <w:p>
       <w:pPr>
@@ -103,16 +172,28 @@
         <w:rPr>
           <w:rFonts w:ascii="Arial" w:hAnsi="Arial" w:cs="Arial"/>
           <w:sz w:val="24"/>
-          <w:szCs w:val="24"/>
         </w:rPr>
       </w:pPr>
       <w:r>
         <w:rPr>
           <w:rFonts w:ascii="Arial" w:hAnsi="Arial" w:cs="Arial"/>
           <w:sz w:val="24"/>
-          <w:szCs w:val="24"/>
-        </w:rPr>
-        <w:t>Scoane E. (2005). La nueva era del comercio: el comercio electrónico.</w:t>
+        </w:rPr>
+        <w:t>Camacho</w:t>
+      </w:r>
+      <w:r>
+        <w:rPr>
+          <w:rFonts w:ascii="Arial" w:hAnsi="Arial" w:cs="Arial"/>
+          <w:sz w:val="24"/>
+        </w:rPr>
+        <w:t xml:space="preserve"> Patricio</w:t>
+      </w:r>
+      <w:r>
+        <w:rPr>
+          <w:rFonts w:ascii="Arial" w:hAnsi="Arial" w:cs="Arial"/>
+          <w:sz w:val="24"/>
+        </w:rPr>
+        <w:t>. (2015). Desarrollo de una plataforma web para el sistema de gestión de la información de proyectos de fiscalización realizados por la empresa TECNIE, accesible local y remotamente.</w:t>
       </w:r>
     </w:p>
     <w:p>
@@ -121,9 +202,15 @@
         <w:rPr>
           <w:rFonts w:ascii="Arial" w:hAnsi="Arial" w:cs="Arial"/>
           <w:sz w:val="24"/>
-          <w:szCs w:val="24"/>
         </w:rPr>
       </w:pPr>
+      <w:r>
+        <w:rPr>
+          <w:rFonts w:ascii="Arial" w:hAnsi="Arial" w:cs="Arial"/>
+          <w:sz w:val="24"/>
+        </w:rPr>
+        <w:t>Pérez Capdevila, J. (setiembre de 2007). Las Tecnologías Web para la Gestión del Conocimiento.</w:t>
+      </w:r>
     </w:p>
     <w:p>
       <w:pPr>
@@ -138,28 +225,21 @@
           <w:rFonts w:ascii="Arial" w:hAnsi="Arial" w:cs="Arial"/>
           <w:sz w:val="24"/>
         </w:rPr>
-        <w:t>Bravo y Duque</w:t>
-      </w:r>
-      <w:r>
-        <w:rPr>
-          <w:rFonts w:ascii="Arial" w:hAnsi="Arial" w:cs="Arial"/>
-          <w:sz w:val="24"/>
-        </w:rPr>
-        <w:t>. (</w:t>
-      </w:r>
-      <w:r>
-        <w:rPr>
-          <w:rFonts w:ascii="Arial" w:hAnsi="Arial" w:cs="Arial"/>
-          <w:sz w:val="24"/>
-        </w:rPr>
-        <w:t>2005</w:t>
-      </w:r>
-      <w:r>
-        <w:rPr>
-          <w:rFonts w:ascii="Arial" w:hAnsi="Arial" w:cs="Arial"/>
-          <w:sz w:val="24"/>
-        </w:rPr>
-        <w:t>) Programación de aplicaciones web: historia, principios básicos y clientes web, Editorial Club Universitario, Barcelona, España.</w:t>
+        <w:t>Estrada, A. (2004)</w:t>
+      </w:r>
+      <w:r>
+        <w:rPr>
+          <w:rFonts w:ascii="Arial" w:hAnsi="Arial" w:cs="Arial"/>
+          <w:sz w:val="24"/>
+        </w:rPr>
+        <w:t xml:space="preserve">. </w:t>
+      </w:r>
+      <w:r>
+        <w:rPr>
+          <w:rFonts w:ascii="Arial" w:hAnsi="Arial" w:cs="Arial"/>
+          <w:sz w:val="24"/>
+        </w:rPr>
+        <w:t>Protocolos TCP/IP del internet.</w:t>
       </w:r>
     </w:p>
     <w:p>
@@ -168,52 +248,72 @@
         <w:rPr>
           <w:rFonts w:ascii="Arial" w:hAnsi="Arial" w:cs="Arial"/>
           <w:sz w:val="24"/>
+          <w:lang w:val="en-US"/>
         </w:rPr>
       </w:pPr>
+      <w:r>
+        <w:rPr>
+          <w:rFonts w:ascii="Arial" w:hAnsi="Arial" w:cs="Arial"/>
+          <w:sz w:val="24"/>
+          <w:lang w:val="en-US"/>
+        </w:rPr>
+        <w:t>Berners-Lee (</w:t>
+      </w:r>
+      <w:r>
+        <w:rPr>
+          <w:rFonts w:ascii="Arial" w:hAnsi="Arial" w:cs="Arial"/>
+          <w:sz w:val="24"/>
+          <w:lang w:val="en-US"/>
+        </w:rPr>
+        <w:t>1999</w:t>
+      </w:r>
+      <w:r>
+        <w:rPr>
+          <w:rFonts w:ascii="Arial" w:hAnsi="Arial" w:cs="Arial"/>
+          <w:sz w:val="24"/>
+          <w:lang w:val="en-US"/>
+        </w:rPr>
+        <w:t xml:space="preserve">). Weaving the Web </w:t>
+      </w:r>
     </w:p>
     <w:p>
       <w:pPr>
         <w:spacing w:line="360" w:lineRule="auto"/>
         <w:rPr>
           <w:rFonts w:ascii="Arial" w:hAnsi="Arial" w:cs="Arial"/>
-          <w:sz w:val="24"/>
+          <w:strike/>
+          <w:sz w:val="24"/>
+          <w:szCs w:val="24"/>
         </w:rPr>
       </w:pPr>
       <w:r>
         <w:rPr>
           <w:rFonts w:ascii="Arial" w:hAnsi="Arial" w:cs="Arial"/>
-          <w:sz w:val="24"/>
-        </w:rPr>
-        <w:t>Camacho. (2015). Desarrollo de una plataforma web para el sistema de gestión de la información de proyectos de fiscalización realizados por la empresa TECNIE, accesible local y remotamente.</w:t>
-      </w:r>
-    </w:p>
-    <w:p>
-      <w:pPr>
-        <w:spacing w:line="360" w:lineRule="auto"/>
-        <w:rPr>
-          <w:rFonts w:ascii="Arial" w:hAnsi="Arial" w:cs="Arial"/>
-          <w:sz w:val="24"/>
-        </w:rPr>
-      </w:pPr>
-    </w:p>
-    <w:p>
-      <w:pPr>
-        <w:spacing w:line="360" w:lineRule="auto"/>
-        <w:rPr>
-          <w:rFonts w:ascii="Arial" w:hAnsi="Arial" w:cs="Arial"/>
-          <w:sz w:val="32"/>
-          <w:szCs w:val="24"/>
-        </w:rPr>
-      </w:pPr>
-      <w:bookmarkStart w:id="0" w:name="_GoBack"/>
-      <w:r>
-        <w:rPr>
-          <w:rFonts w:ascii="Arial" w:hAnsi="Arial" w:cs="Arial"/>
-          <w:sz w:val="24"/>
-        </w:rPr>
-        <w:t>Pérez Capdevila, J. (setiembre de 2007). Las Tecnologías Web para la Gestión del Conocimiento.</w:t>
-      </w:r>
-      <w:bookmarkEnd w:id="0"/>
+          <w:strike/>
+          <w:sz w:val="24"/>
+          <w:szCs w:val="24"/>
+        </w:rPr>
+        <w:t xml:space="preserve">Delgado, Hugo. (2015). WWW World Wide Web ¿Qué es? </w:t>
+      </w:r>
+      <w:r>
+        <w:rPr>
+          <w:rFonts w:ascii="Arial" w:hAnsi="Arial" w:cs="Arial"/>
+          <w:strike/>
+          <w:sz w:val="24"/>
+          <w:szCs w:val="24"/>
+          <w:u w:val="single"/>
+        </w:rPr>
+        <w:t>historia y origen.</w:t>
+      </w:r>
+      <w:r>
+        <w:rPr>
+          <w:rFonts w:ascii="Arial" w:hAnsi="Arial" w:cs="Arial"/>
+          <w:strike/>
+          <w:sz w:val="24"/>
+          <w:szCs w:val="24"/>
+        </w:rPr>
+        <w:t xml:space="preserve"> </w:t>
+      </w:r>
     </w:p>
     <w:sectPr>
       <w:pgSz w:w="12240" w:h="15840"/>

</xml_diff>

<commit_message>
corrección a las bases teóricas
</commit_message>
<xml_diff>
--- a/Bibliografía.docx
+++ b/Bibliografía.docx
@@ -154,166 +154,522 @@
           <w:rFonts w:ascii="Arial" w:hAnsi="Arial" w:cs="Arial"/>
           <w:sz w:val="24"/>
         </w:rPr>
-        <w:t>Bravo y Duque. (2005) Programación de aplicaciones web: historia, principios básicos y clientes web, Edit</w:t>
+        <w:t>Bravo y Duque. (2005) Programación de aplicaciones web: historia, principios básicos y clientes web, Editorial Club Universitario, Barcelona, España.</w:t>
+      </w:r>
+    </w:p>
+    <w:p>
+      <w:pPr>
+        <w:spacing w:line="360" w:lineRule="auto"/>
+        <w:rPr>
+          <w:rFonts w:ascii="Arial" w:hAnsi="Arial" w:cs="Arial"/>
+          <w:sz w:val="24"/>
+        </w:rPr>
+      </w:pPr>
+      <w:r>
+        <w:rPr>
+          <w:rFonts w:ascii="Arial" w:hAnsi="Arial" w:cs="Arial"/>
+          <w:sz w:val="24"/>
+        </w:rPr>
+        <w:t>Camacho</w:t>
+      </w:r>
+      <w:r>
+        <w:rPr>
+          <w:rFonts w:ascii="Arial" w:hAnsi="Arial" w:cs="Arial"/>
+          <w:sz w:val="24"/>
+        </w:rPr>
+        <w:t xml:space="preserve"> Patricio</w:t>
+      </w:r>
+      <w:r>
+        <w:rPr>
+          <w:rFonts w:ascii="Arial" w:hAnsi="Arial" w:cs="Arial"/>
+          <w:sz w:val="24"/>
+        </w:rPr>
+        <w:t>. (2015). Desarrollo de una plataforma web para el sistema de gestión de la información de proyectos de fiscalización realizados por la empresa TECNIE, accesible local y remotamente.</w:t>
+      </w:r>
+    </w:p>
+    <w:p>
+      <w:pPr>
+        <w:spacing w:line="360" w:lineRule="auto"/>
+        <w:rPr>
+          <w:rFonts w:ascii="Arial" w:hAnsi="Arial" w:cs="Arial"/>
+          <w:sz w:val="24"/>
+        </w:rPr>
+      </w:pPr>
+      <w:r>
+        <w:rPr>
+          <w:rFonts w:ascii="Arial" w:hAnsi="Arial" w:cs="Arial"/>
+          <w:sz w:val="24"/>
+        </w:rPr>
+        <w:t>Pé</w:t>
+      </w:r>
+      <w:r>
+        <w:rPr>
+          <w:rFonts w:ascii="Arial" w:hAnsi="Arial" w:cs="Arial"/>
+          <w:sz w:val="24"/>
+        </w:rPr>
+        <w:t>rez Capdevila, J. (</w:t>
+      </w:r>
+      <w:r>
+        <w:rPr>
+          <w:rFonts w:ascii="Arial" w:hAnsi="Arial" w:cs="Arial"/>
+          <w:sz w:val="24"/>
+        </w:rPr>
+        <w:t>2007). Las Tecnologías Web para la Gestión del Conocimiento.</w:t>
+      </w:r>
+    </w:p>
+    <w:p>
+      <w:pPr>
+        <w:spacing w:line="360" w:lineRule="auto"/>
+        <w:rPr>
+          <w:rFonts w:ascii="Arial" w:hAnsi="Arial" w:cs="Arial"/>
+          <w:sz w:val="24"/>
+        </w:rPr>
+      </w:pPr>
+      <w:r>
+        <w:rPr>
+          <w:rFonts w:ascii="Arial" w:hAnsi="Arial" w:cs="Arial"/>
+          <w:sz w:val="24"/>
+        </w:rPr>
+        <w:t>Estrada, A. (2004)</w:t>
+      </w:r>
+      <w:r>
+        <w:rPr>
+          <w:rFonts w:ascii="Arial" w:hAnsi="Arial" w:cs="Arial"/>
+          <w:sz w:val="24"/>
+        </w:rPr>
+        <w:t xml:space="preserve">. </w:t>
+      </w:r>
+      <w:r>
+        <w:rPr>
+          <w:rFonts w:ascii="Arial" w:hAnsi="Arial" w:cs="Arial"/>
+          <w:sz w:val="24"/>
+        </w:rPr>
+        <w:t>Protocolos TCP/IP del internet.</w:t>
+      </w:r>
+    </w:p>
+    <w:p>
+      <w:pPr>
+        <w:spacing w:line="360" w:lineRule="auto"/>
+        <w:rPr>
+          <w:rFonts w:ascii="Arial" w:hAnsi="Arial" w:cs="Arial"/>
+          <w:sz w:val="24"/>
+          <w:lang w:val="en-US"/>
+        </w:rPr>
+      </w:pPr>
+      <w:r>
+        <w:rPr>
+          <w:rFonts w:ascii="Arial" w:hAnsi="Arial" w:cs="Arial"/>
+          <w:sz w:val="24"/>
+          <w:lang w:val="en-US"/>
+        </w:rPr>
+        <w:t>Berners-Lee (</w:t>
+      </w:r>
+      <w:r>
+        <w:rPr>
+          <w:rFonts w:ascii="Arial" w:hAnsi="Arial" w:cs="Arial"/>
+          <w:sz w:val="24"/>
+          <w:lang w:val="en-US"/>
+        </w:rPr>
+        <w:t>1999</w:t>
+      </w:r>
+      <w:r>
+        <w:rPr>
+          <w:rFonts w:ascii="Arial" w:hAnsi="Arial" w:cs="Arial"/>
+          <w:sz w:val="24"/>
+          <w:lang w:val="en-US"/>
+        </w:rPr>
+        <w:t xml:space="preserve">). Weaving the Web </w:t>
+      </w:r>
+    </w:p>
+    <w:p>
+      <w:pPr>
+        <w:spacing w:line="360" w:lineRule="auto"/>
+        <w:rPr>
+          <w:rFonts w:ascii="Arial" w:hAnsi="Arial" w:cs="Arial"/>
+          <w:sz w:val="24"/>
+          <w:szCs w:val="24"/>
+        </w:rPr>
+      </w:pPr>
+      <w:r>
+        <w:rPr>
+          <w:rFonts w:ascii="Arial" w:hAnsi="Arial" w:cs="Arial"/>
+          <w:sz w:val="24"/>
+          <w:szCs w:val="24"/>
+        </w:rPr>
+        <w:t xml:space="preserve">Delgado, Hugo. (2015). WWW World Wide Web ¿Qué es? historia y origen. </w:t>
+      </w:r>
+    </w:p>
+    <w:p>
+      <w:pPr>
+        <w:spacing w:line="360" w:lineRule="auto"/>
+        <w:rPr>
+          <w:rFonts w:ascii="Arial" w:hAnsi="Arial" w:cs="Arial"/>
+          <w:sz w:val="24"/>
+          <w:szCs w:val="24"/>
+        </w:rPr>
+      </w:pPr>
+      <w:r>
+        <w:rPr>
+          <w:rFonts w:ascii="Arial" w:hAnsi="Arial" w:cs="Arial"/>
+          <w:sz w:val="24"/>
+          <w:szCs w:val="24"/>
+        </w:rPr>
+        <w:t xml:space="preserve">Van Gich (1978). </w:t>
+      </w:r>
+      <w:r>
+        <w:rPr>
+          <w:rFonts w:ascii="Arial" w:hAnsi="Arial" w:cs="Arial"/>
+          <w:sz w:val="24"/>
+          <w:szCs w:val="24"/>
+        </w:rPr>
+        <w:t>Teoría General de Sistemas Aplicada</w:t>
+      </w:r>
+      <w:r>
+        <w:rPr>
+          <w:rFonts w:ascii="Arial" w:hAnsi="Arial" w:cs="Arial"/>
+          <w:sz w:val="24"/>
+          <w:szCs w:val="24"/>
+        </w:rPr>
+        <w:t>.</w:t>
+      </w:r>
+      <w:r>
+        <w:rPr>
+          <w:rFonts w:ascii="Arial" w:hAnsi="Arial" w:cs="Arial"/>
+          <w:sz w:val="24"/>
+          <w:szCs w:val="24"/>
+        </w:rPr>
+        <w:t xml:space="preserve"> </w:t>
+      </w:r>
+    </w:p>
+    <w:p>
+      <w:pPr>
+        <w:spacing w:line="360" w:lineRule="auto"/>
+        <w:rPr>
+          <w:rFonts w:ascii="Arial" w:hAnsi="Arial" w:cs="Arial"/>
+          <w:sz w:val="24"/>
+        </w:rPr>
+      </w:pPr>
+      <w:r>
+        <w:rPr>
+          <w:rFonts w:ascii="Arial" w:hAnsi="Arial" w:cs="Arial"/>
+          <w:sz w:val="24"/>
+        </w:rPr>
+        <w:t>Andreu, R., J. Ricart y J. Valor (1996). Estrategia y sistemas de información</w:t>
+      </w:r>
+      <w:r>
+        <w:rPr>
+          <w:rFonts w:ascii="Arial" w:hAnsi="Arial" w:cs="Arial"/>
+          <w:sz w:val="24"/>
+        </w:rPr>
+        <w:t>.</w:t>
+      </w:r>
+    </w:p>
+    <w:p>
+      <w:pPr>
+        <w:spacing w:line="360" w:lineRule="auto"/>
+        <w:rPr>
+          <w:rFonts w:ascii="Arial" w:hAnsi="Arial" w:cs="Arial"/>
+          <w:sz w:val="24"/>
+        </w:rPr>
+      </w:pPr>
+      <w:r>
+        <w:rPr>
+          <w:rFonts w:ascii="Arial" w:hAnsi="Arial" w:cs="Arial"/>
+          <w:sz w:val="24"/>
+        </w:rPr>
+        <w:t>Gil, Pomares, y Candelas</w:t>
+      </w:r>
+      <w:r>
+        <w:rPr>
+          <w:rFonts w:ascii="Arial" w:hAnsi="Arial" w:cs="Arial"/>
+          <w:sz w:val="24"/>
+        </w:rPr>
+        <w:t xml:space="preserve"> (2010). Redes y transmisión de datos.</w:t>
+      </w:r>
+    </w:p>
+    <w:p>
+      <w:pPr>
+        <w:spacing w:line="360" w:lineRule="auto"/>
+        <w:rPr>
+          <w:rFonts w:ascii="Arial" w:hAnsi="Arial" w:cs="Arial"/>
+          <w:sz w:val="24"/>
+        </w:rPr>
+      </w:pPr>
+      <w:r>
+        <w:rPr>
+          <w:rFonts w:ascii="Arial" w:hAnsi="Arial" w:cs="Arial"/>
+          <w:sz w:val="24"/>
+        </w:rPr>
+        <w:t>J. Postel (1981). Protocolo Internet</w:t>
+      </w:r>
+      <w:r>
+        <w:rPr>
+          <w:rFonts w:ascii="Arial" w:hAnsi="Arial" w:cs="Arial"/>
+          <w:sz w:val="24"/>
+        </w:rPr>
+        <w:t>.</w:t>
+      </w:r>
+    </w:p>
+    <w:p>
+      <w:pPr>
+        <w:spacing w:line="360" w:lineRule="auto"/>
+        <w:rPr>
+          <w:rFonts w:ascii="Arial" w:hAnsi="Arial" w:cs="Arial"/>
+          <w:sz w:val="24"/>
+        </w:rPr>
+      </w:pPr>
+      <w:r>
+        <w:rPr>
+          <w:rFonts w:ascii="Arial" w:hAnsi="Arial" w:cs="Arial"/>
+          <w:sz w:val="24"/>
+        </w:rPr>
+        <w:t xml:space="preserve">Socolofsky &amp; Kale (1991). </w:t>
+      </w:r>
+      <w:r>
+        <w:rPr>
+          <w:rFonts w:ascii="Arial" w:hAnsi="Arial" w:cs="Arial"/>
+          <w:sz w:val="24"/>
+        </w:rPr>
+        <w:t>A TCP/IP Tutorial</w:t>
+      </w:r>
+    </w:p>
+    <w:p>
+      <w:pPr>
+        <w:spacing w:line="360" w:lineRule="auto"/>
+        <w:rPr>
+          <w:rFonts w:ascii="Arial" w:hAnsi="Arial" w:cs="Arial"/>
+          <w:sz w:val="24"/>
+        </w:rPr>
+      </w:pPr>
+      <w:r>
+        <w:rPr>
+          <w:rFonts w:ascii="Arial" w:hAnsi="Arial" w:cs="Arial"/>
+          <w:sz w:val="24"/>
+        </w:rPr>
+        <w:t xml:space="preserve">Black </w:t>
+      </w:r>
+      <w:r>
+        <w:rPr>
+          <w:rFonts w:ascii="Arial" w:hAnsi="Arial" w:cs="Arial"/>
+          <w:sz w:val="24"/>
+        </w:rPr>
+        <w:t>(</w:t>
+      </w:r>
+      <w:r>
+        <w:rPr>
+          <w:rFonts w:ascii="Arial" w:hAnsi="Arial" w:cs="Arial"/>
+          <w:sz w:val="24"/>
+        </w:rPr>
+        <w:t>1990</w:t>
+      </w:r>
+      <w:r>
+        <w:rPr>
+          <w:rFonts w:ascii="Arial" w:hAnsi="Arial" w:cs="Arial"/>
+          <w:sz w:val="24"/>
+        </w:rPr>
+        <w:t>).</w:t>
+      </w:r>
+      <w:r>
+        <w:rPr>
+          <w:rFonts w:ascii="Arial" w:hAnsi="Arial" w:cs="Arial"/>
+          <w:sz w:val="24"/>
+        </w:rPr>
+        <w:t xml:space="preserve"> Redes de computadora: Protocolos, Normas e interfaces.</w:t>
+      </w:r>
+    </w:p>
+    <w:p>
+      <w:pPr>
+        <w:spacing w:line="360" w:lineRule="auto"/>
+        <w:rPr>
+          <w:rFonts w:ascii="Arial" w:hAnsi="Arial" w:cs="Arial"/>
+          <w:sz w:val="24"/>
+          <w:szCs w:val="24"/>
+        </w:rPr>
+      </w:pPr>
+      <w:r>
+        <w:rPr>
+          <w:rFonts w:ascii="Arial" w:hAnsi="Arial" w:cs="Arial"/>
+          <w:sz w:val="24"/>
+          <w:szCs w:val="24"/>
+        </w:rPr>
+        <w:t>Villagómez</w:t>
+      </w:r>
+      <w:r>
+        <w:rPr>
+          <w:rFonts w:ascii="Arial" w:hAnsi="Arial" w:cs="Arial"/>
+          <w:sz w:val="24"/>
+          <w:szCs w:val="24"/>
+        </w:rPr>
+        <w:t xml:space="preserve"> (2017). Protocolo TCP</w:t>
+      </w:r>
+    </w:p>
+    <w:p>
+      <w:pPr>
+        <w:spacing w:line="360" w:lineRule="auto"/>
+        <w:rPr>
+          <w:rFonts w:ascii="Arial" w:hAnsi="Arial" w:cs="Arial"/>
+          <w:sz w:val="24"/>
+        </w:rPr>
+      </w:pPr>
+      <w:r>
+        <w:rPr>
+          <w:rFonts w:ascii="Arial" w:hAnsi="Arial" w:cs="Arial"/>
+          <w:sz w:val="24"/>
+        </w:rPr>
+        <w:t>Rábago</w:t>
+      </w:r>
+      <w:r>
+        <w:rPr>
+          <w:rFonts w:ascii="Arial" w:hAnsi="Arial" w:cs="Arial"/>
+          <w:sz w:val="24"/>
+        </w:rPr>
+        <w:t xml:space="preserve">, </w:t>
+      </w:r>
+      <w:r>
+        <w:rPr>
+          <w:rFonts w:ascii="Arial" w:hAnsi="Arial" w:cs="Arial"/>
+          <w:sz w:val="24"/>
+        </w:rPr>
+        <w:t>Félix</w:t>
+      </w:r>
+      <w:r>
+        <w:rPr>
+          <w:rFonts w:ascii="Arial" w:hAnsi="Arial" w:cs="Arial"/>
+          <w:sz w:val="24"/>
+        </w:rPr>
+        <w:t xml:space="preserve"> </w:t>
+      </w:r>
+      <w:r>
+        <w:rPr>
+          <w:rFonts w:ascii="Arial" w:hAnsi="Arial" w:cs="Arial"/>
+          <w:sz w:val="24"/>
+        </w:rPr>
+        <w:t>(</w:t>
+      </w:r>
+      <w:r>
+        <w:rPr>
+          <w:rFonts w:ascii="Arial" w:hAnsi="Arial" w:cs="Arial"/>
+          <w:sz w:val="24"/>
+        </w:rPr>
+        <w:t>2006)</w:t>
+      </w:r>
+      <w:r>
+        <w:rPr>
+          <w:rFonts w:ascii="Arial" w:hAnsi="Arial" w:cs="Arial"/>
+          <w:sz w:val="24"/>
+        </w:rPr>
+        <w:t>. Redes Locales</w:t>
+      </w:r>
+      <w:r>
+        <w:rPr>
+          <w:rFonts w:ascii="Arial" w:hAnsi="Arial" w:cs="Arial"/>
+          <w:sz w:val="24"/>
+        </w:rPr>
+        <w:t xml:space="preserve"> Edición 2006</w:t>
+      </w:r>
+      <w:r>
+        <w:rPr>
+          <w:rFonts w:ascii="Arial" w:hAnsi="Arial" w:cs="Arial"/>
+          <w:sz w:val="24"/>
+        </w:rPr>
+        <w:t>.</w:t>
+      </w:r>
+    </w:p>
+    <w:p>
+      <w:pPr>
+        <w:spacing w:line="360" w:lineRule="auto"/>
+        <w:rPr>
+          <w:rFonts w:ascii="Arial" w:hAnsi="Arial" w:cs="Arial"/>
+          <w:sz w:val="24"/>
+          <w:szCs w:val="24"/>
+        </w:rPr>
+      </w:pPr>
+      <w:r>
+        <w:rPr>
+          <w:rFonts w:ascii="Arial" w:hAnsi="Arial" w:cs="Arial"/>
+          <w:sz w:val="24"/>
+          <w:szCs w:val="24"/>
+        </w:rPr>
+        <w:lastRenderedPageBreak/>
+        <w:t>Chávez, Julio (1999). Protocolo TCP/IP.</w:t>
+      </w:r>
+    </w:p>
+    <w:p>
+      <w:pPr>
+        <w:spacing w:line="360" w:lineRule="auto"/>
+        <w:rPr>
+          <w:sz w:val="27"/>
+          <w:szCs w:val="27"/>
+          <w:lang w:val="en-US"/>
+        </w:rPr>
+      </w:pPr>
+      <w:r>
+        <w:rPr>
+          <w:color w:val="000000"/>
+          <w:sz w:val="27"/>
+          <w:szCs w:val="27"/>
+          <w:shd w:val="clear" w:color="auto" w:fill="FFF8E8"/>
+          <w:lang w:val="en-US"/>
+        </w:rPr>
+        <w:t> </w:t>
+      </w:r>
+      <w:r>
+        <w:rPr>
+          <w:sz w:val="27"/>
+          <w:szCs w:val="27"/>
+          <w:lang w:val="en-US"/>
+        </w:rPr>
+        <w:t>Marshall, James (2012). HTTP Made Really Easy.</w:t>
+      </w:r>
+    </w:p>
+    <w:p>
+      <w:pPr>
+        <w:spacing w:line="360" w:lineRule="auto"/>
+        <w:rPr>
+          <w:rFonts w:ascii="Arial" w:hAnsi="Arial" w:cs="Arial"/>
+          <w:sz w:val="24"/>
+          <w:szCs w:val="24"/>
+        </w:rPr>
+      </w:pPr>
+      <w:r>
+        <w:rPr>
+          <w:sz w:val="27"/>
+          <w:szCs w:val="27"/>
+        </w:rPr>
+        <w:t xml:space="preserve">Lamarca, María (2018). </w:t>
+      </w:r>
+      <w:r>
+        <w:rPr>
+          <w:rFonts w:ascii="Arial" w:hAnsi="Arial" w:cs="Arial"/>
+          <w:sz w:val="24"/>
+        </w:rPr>
+        <w:t>Hipertexto, el nuevo concepto de documento en la cultura de la imagen</w:t>
+      </w:r>
+      <w:r>
+        <w:rPr>
+          <w:rFonts w:ascii="Arial" w:hAnsi="Arial" w:cs="Arial"/>
+          <w:sz w:val="24"/>
+        </w:rPr>
+        <w:t>.</w:t>
       </w:r>
       <w:bookmarkStart w:id="0" w:name="_GoBack"/>
       <w:bookmarkEnd w:id="0"/>
-      <w:r>
-        <w:rPr>
-          <w:rFonts w:ascii="Arial" w:hAnsi="Arial" w:cs="Arial"/>
-          <w:sz w:val="24"/>
-        </w:rPr>
-        <w:t>orial Club Universitario, Barcelona, España.</w:t>
-      </w:r>
-    </w:p>
-    <w:p>
-      <w:pPr>
-        <w:spacing w:line="360" w:lineRule="auto"/>
-        <w:rPr>
-          <w:rFonts w:ascii="Arial" w:hAnsi="Arial" w:cs="Arial"/>
-          <w:sz w:val="24"/>
-        </w:rPr>
-      </w:pPr>
-      <w:r>
-        <w:rPr>
-          <w:rFonts w:ascii="Arial" w:hAnsi="Arial" w:cs="Arial"/>
-          <w:sz w:val="24"/>
-        </w:rPr>
-        <w:t>Camacho</w:t>
-      </w:r>
-      <w:r>
-        <w:rPr>
-          <w:rFonts w:ascii="Arial" w:hAnsi="Arial" w:cs="Arial"/>
-          <w:sz w:val="24"/>
-        </w:rPr>
-        <w:t xml:space="preserve"> Patricio</w:t>
-      </w:r>
-      <w:r>
-        <w:rPr>
-          <w:rFonts w:ascii="Arial" w:hAnsi="Arial" w:cs="Arial"/>
-          <w:sz w:val="24"/>
-        </w:rPr>
-        <w:t>. (2015). Desarrollo de una plataforma web para el sistema de gestión de la información de proyectos de fiscalización realizados por la empresa TECNIE, accesible local y remotamente.</w:t>
-      </w:r>
-    </w:p>
-    <w:p>
-      <w:pPr>
-        <w:spacing w:line="360" w:lineRule="auto"/>
-        <w:rPr>
-          <w:rFonts w:ascii="Arial" w:hAnsi="Arial" w:cs="Arial"/>
-          <w:sz w:val="24"/>
-        </w:rPr>
-      </w:pPr>
-      <w:r>
-        <w:rPr>
-          <w:rFonts w:ascii="Arial" w:hAnsi="Arial" w:cs="Arial"/>
-          <w:sz w:val="24"/>
-        </w:rPr>
-        <w:t>Pérez Capdevila, J. (setiembre de 2007). Las Tecnologías Web para la Gestión del Conocimiento.</w:t>
-      </w:r>
-    </w:p>
-    <w:p>
-      <w:pPr>
-        <w:spacing w:line="360" w:lineRule="auto"/>
-        <w:rPr>
-          <w:rFonts w:ascii="Arial" w:hAnsi="Arial" w:cs="Arial"/>
-          <w:sz w:val="24"/>
-        </w:rPr>
-      </w:pPr>
-      <w:r>
-        <w:rPr>
-          <w:rFonts w:ascii="Arial" w:hAnsi="Arial" w:cs="Arial"/>
-          <w:sz w:val="24"/>
-        </w:rPr>
-        <w:t>Estrada, A. (2004)</w:t>
-      </w:r>
-      <w:r>
-        <w:rPr>
-          <w:rFonts w:ascii="Arial" w:hAnsi="Arial" w:cs="Arial"/>
-          <w:sz w:val="24"/>
-        </w:rPr>
-        <w:t xml:space="preserve">. </w:t>
-      </w:r>
-      <w:r>
-        <w:rPr>
-          <w:rFonts w:ascii="Arial" w:hAnsi="Arial" w:cs="Arial"/>
-          <w:sz w:val="24"/>
-        </w:rPr>
-        <w:t>Protocolos TCP/IP del internet.</w:t>
-      </w:r>
-    </w:p>
-    <w:p>
-      <w:pPr>
-        <w:spacing w:line="360" w:lineRule="auto"/>
-        <w:rPr>
-          <w:rFonts w:ascii="Arial" w:hAnsi="Arial" w:cs="Arial"/>
-          <w:sz w:val="24"/>
-          <w:lang w:val="en-US"/>
-        </w:rPr>
-      </w:pPr>
-      <w:r>
-        <w:rPr>
-          <w:rFonts w:ascii="Arial" w:hAnsi="Arial" w:cs="Arial"/>
-          <w:sz w:val="24"/>
-          <w:lang w:val="en-US"/>
-        </w:rPr>
-        <w:t>Berners-Lee (</w:t>
-      </w:r>
-      <w:r>
-        <w:rPr>
-          <w:rFonts w:ascii="Arial" w:hAnsi="Arial" w:cs="Arial"/>
-          <w:sz w:val="24"/>
-          <w:lang w:val="en-US"/>
-        </w:rPr>
-        <w:t>1999</w:t>
-      </w:r>
-      <w:r>
-        <w:rPr>
-          <w:rFonts w:ascii="Arial" w:hAnsi="Arial" w:cs="Arial"/>
-          <w:sz w:val="24"/>
-          <w:lang w:val="en-US"/>
-        </w:rPr>
-        <w:t xml:space="preserve">). Weaving the Web </w:t>
-      </w:r>
-    </w:p>
-    <w:p>
-      <w:pPr>
-        <w:spacing w:line="360" w:lineRule="auto"/>
-        <w:rPr>
-          <w:rFonts w:ascii="Arial" w:hAnsi="Arial" w:cs="Arial"/>
-          <w:strike/>
-          <w:sz w:val="24"/>
-          <w:szCs w:val="24"/>
-        </w:rPr>
-      </w:pPr>
-      <w:r>
-        <w:rPr>
-          <w:rFonts w:ascii="Arial" w:hAnsi="Arial" w:cs="Arial"/>
-          <w:strike/>
-          <w:sz w:val="24"/>
-          <w:szCs w:val="24"/>
-        </w:rPr>
-        <w:t xml:space="preserve">Delgado, Hugo. (2015). WWW World Wide Web ¿Qué es? </w:t>
-      </w:r>
-      <w:r>
-        <w:rPr>
-          <w:rFonts w:ascii="Arial" w:hAnsi="Arial" w:cs="Arial"/>
-          <w:strike/>
-          <w:sz w:val="24"/>
-          <w:szCs w:val="24"/>
-          <w:u w:val="single"/>
-        </w:rPr>
-        <w:t>historia y origen.</w:t>
-      </w:r>
-      <w:r>
-        <w:rPr>
-          <w:rFonts w:ascii="Arial" w:hAnsi="Arial" w:cs="Arial"/>
-          <w:strike/>
-          <w:sz w:val="24"/>
-          <w:szCs w:val="24"/>
-        </w:rPr>
-        <w:t xml:space="preserve"> </w:t>
-      </w:r>
+    </w:p>
+    <w:p>
+      <w:pPr>
+        <w:pStyle w:val="HTMLconformatoprevio"/>
+        <w:rPr>
+          <w:color w:val="000000"/>
+        </w:rPr>
+      </w:pPr>
+    </w:p>
+    <w:p>
+      <w:pPr>
+        <w:rPr>
+          <w:rFonts w:ascii="Arial" w:hAnsi="Arial" w:cs="Arial"/>
+          <w:sz w:val="24"/>
+        </w:rPr>
+      </w:pPr>
     </w:p>
     <w:sectPr>
       <w:pgSz w:w="12240" w:h="15840"/>
@@ -323,6 +679,163 @@
     </w:sectPr>
   </w:body>
 </w:document>
+</file>
+
+<file path=word/numbering.xml><?xml version="1.0" encoding="utf-8"?>
+<w:numbering xmlns:wpc="http://schemas.microsoft.com/office/word/2010/wordprocessingCanvas" xmlns:cx="http://schemas.microsoft.com/office/drawing/2014/chartex" xmlns:mc="http://schemas.openxmlformats.org/markup-compatibility/2006" xmlns:o="urn:schemas-microsoft-com:office:office" xmlns:r="http://schemas.openxmlformats.org/officeDocument/2006/relationships" xmlns:m="http://schemas.openxmlformats.org/officeDocument/2006/math" xmlns:v="urn:schemas-microsoft-com:vml" xmlns:wp14="http://schemas.microsoft.com/office/word/2010/wordprocessingDrawing" xmlns:wp="http://schemas.openxmlformats.org/drawingml/2006/wordprocessingDrawing" xmlns:w10="urn:schemas-microsoft-com:office:word" xmlns:w="http://schemas.openxmlformats.org/wordprocessingml/2006/main" xmlns:w14="http://schemas.microsoft.com/office/word/2010/wordml" xmlns:w15="http://schemas.microsoft.com/office/word/2012/wordml" xmlns:w16se="http://schemas.microsoft.com/office/word/2015/wordml/symex" xmlns:wpg="http://schemas.microsoft.com/office/word/2010/wordprocessingGroup" xmlns:wpi="http://schemas.microsoft.com/office/word/2010/wordprocessingInk" xmlns:wne="http://schemas.microsoft.com/office/word/2006/wordml" xmlns:wps="http://schemas.microsoft.com/office/word/2010/wordprocessingShape" mc:Ignorable="w14 w15 w16se wp14">
+  <w:abstractNum w:abstractNumId="0" w15:restartNumberingAfterBreak="0">
+    <w:nsid w:val="6C16698C"/>
+    <w:multiLevelType w:val="multilevel"/>
+    <w:tmpl w:val="BEEE4E6A"/>
+    <w:lvl w:ilvl="0">
+      <w:start w:val="1"/>
+      <w:numFmt w:val="bullet"/>
+      <w:lvlText w:val=""/>
+      <w:lvlJc w:val="left"/>
+      <w:pPr>
+        <w:tabs>
+          <w:tab w:val="num" w:pos="720"/>
+        </w:tabs>
+        <w:ind w:left="720" w:hanging="360"/>
+      </w:pPr>
+      <w:rPr>
+        <w:rFonts w:ascii="Symbol" w:hAnsi="Symbol" w:hint="default"/>
+        <w:sz w:val="20"/>
+      </w:rPr>
+    </w:lvl>
+    <w:lvl w:ilvl="1" w:tentative="1">
+      <w:start w:val="1"/>
+      <w:numFmt w:val="bullet"/>
+      <w:lvlText w:val="o"/>
+      <w:lvlJc w:val="left"/>
+      <w:pPr>
+        <w:tabs>
+          <w:tab w:val="num" w:pos="1440"/>
+        </w:tabs>
+        <w:ind w:left="1440" w:hanging="360"/>
+      </w:pPr>
+      <w:rPr>
+        <w:rFonts w:ascii="Courier New" w:hAnsi="Courier New" w:hint="default"/>
+        <w:sz w:val="20"/>
+      </w:rPr>
+    </w:lvl>
+    <w:lvl w:ilvl="2" w:tentative="1">
+      <w:start w:val="1"/>
+      <w:numFmt w:val="bullet"/>
+      <w:lvlText w:val=""/>
+      <w:lvlJc w:val="left"/>
+      <w:pPr>
+        <w:tabs>
+          <w:tab w:val="num" w:pos="2160"/>
+        </w:tabs>
+        <w:ind w:left="2160" w:hanging="360"/>
+      </w:pPr>
+      <w:rPr>
+        <w:rFonts w:ascii="Wingdings" w:hAnsi="Wingdings" w:hint="default"/>
+        <w:sz w:val="20"/>
+      </w:rPr>
+    </w:lvl>
+    <w:lvl w:ilvl="3" w:tentative="1">
+      <w:start w:val="1"/>
+      <w:numFmt w:val="bullet"/>
+      <w:lvlText w:val=""/>
+      <w:lvlJc w:val="left"/>
+      <w:pPr>
+        <w:tabs>
+          <w:tab w:val="num" w:pos="2880"/>
+        </w:tabs>
+        <w:ind w:left="2880" w:hanging="360"/>
+      </w:pPr>
+      <w:rPr>
+        <w:rFonts w:ascii="Wingdings" w:hAnsi="Wingdings" w:hint="default"/>
+        <w:sz w:val="20"/>
+      </w:rPr>
+    </w:lvl>
+    <w:lvl w:ilvl="4" w:tentative="1">
+      <w:start w:val="1"/>
+      <w:numFmt w:val="bullet"/>
+      <w:lvlText w:val=""/>
+      <w:lvlJc w:val="left"/>
+      <w:pPr>
+        <w:tabs>
+          <w:tab w:val="num" w:pos="3600"/>
+        </w:tabs>
+        <w:ind w:left="3600" w:hanging="360"/>
+      </w:pPr>
+      <w:rPr>
+        <w:rFonts w:ascii="Wingdings" w:hAnsi="Wingdings" w:hint="default"/>
+        <w:sz w:val="20"/>
+      </w:rPr>
+    </w:lvl>
+    <w:lvl w:ilvl="5" w:tentative="1">
+      <w:start w:val="1"/>
+      <w:numFmt w:val="bullet"/>
+      <w:lvlText w:val=""/>
+      <w:lvlJc w:val="left"/>
+      <w:pPr>
+        <w:tabs>
+          <w:tab w:val="num" w:pos="4320"/>
+        </w:tabs>
+        <w:ind w:left="4320" w:hanging="360"/>
+      </w:pPr>
+      <w:rPr>
+        <w:rFonts w:ascii="Wingdings" w:hAnsi="Wingdings" w:hint="default"/>
+        <w:sz w:val="20"/>
+      </w:rPr>
+    </w:lvl>
+    <w:lvl w:ilvl="6" w:tentative="1">
+      <w:start w:val="1"/>
+      <w:numFmt w:val="bullet"/>
+      <w:lvlText w:val=""/>
+      <w:lvlJc w:val="left"/>
+      <w:pPr>
+        <w:tabs>
+          <w:tab w:val="num" w:pos="5040"/>
+        </w:tabs>
+        <w:ind w:left="5040" w:hanging="360"/>
+      </w:pPr>
+      <w:rPr>
+        <w:rFonts w:ascii="Wingdings" w:hAnsi="Wingdings" w:hint="default"/>
+        <w:sz w:val="20"/>
+      </w:rPr>
+    </w:lvl>
+    <w:lvl w:ilvl="7" w:tentative="1">
+      <w:start w:val="1"/>
+      <w:numFmt w:val="bullet"/>
+      <w:lvlText w:val=""/>
+      <w:lvlJc w:val="left"/>
+      <w:pPr>
+        <w:tabs>
+          <w:tab w:val="num" w:pos="5760"/>
+        </w:tabs>
+        <w:ind w:left="5760" w:hanging="360"/>
+      </w:pPr>
+      <w:rPr>
+        <w:rFonts w:ascii="Wingdings" w:hAnsi="Wingdings" w:hint="default"/>
+        <w:sz w:val="20"/>
+      </w:rPr>
+    </w:lvl>
+    <w:lvl w:ilvl="8" w:tentative="1">
+      <w:start w:val="1"/>
+      <w:numFmt w:val="bullet"/>
+      <w:lvlText w:val=""/>
+      <w:lvlJc w:val="left"/>
+      <w:pPr>
+        <w:tabs>
+          <w:tab w:val="num" w:pos="6480"/>
+        </w:tabs>
+        <w:ind w:left="6480" w:hanging="360"/>
+      </w:pPr>
+      <w:rPr>
+        <w:rFonts w:ascii="Wingdings" w:hAnsi="Wingdings" w:hint="default"/>
+        <w:sz w:val="20"/>
+      </w:rPr>
+    </w:lvl>
+  </w:abstractNum>
+  <w:num w:numId="1">
+    <w:abstractNumId w:val="0"/>
+  </w:num>
+</w:numbering>
 </file>
 
 <file path=word/styles.xml><?xml version="1.0" encoding="utf-8"?>
@@ -746,6 +1259,79 @@
     <w:semiHidden/>
     <w:unhideWhenUsed/>
   </w:style>
+  <w:style w:type="character" w:styleId="nfasis">
+    <w:name w:val="Emphasis"/>
+    <w:basedOn w:val="Fuentedeprrafopredeter"/>
+    <w:uiPriority w:val="20"/>
+    <w:qFormat/>
+    <w:rsid w:val="005E11F7"/>
+    <w:rPr>
+      <w:i/>
+      <w:iCs/>
+    </w:rPr>
+  </w:style>
+  <w:style w:type="paragraph" w:styleId="HTMLconformatoprevio">
+    <w:name w:val="HTML Preformatted"/>
+    <w:basedOn w:val="Normal"/>
+    <w:link w:val="HTMLconformatoprevioCar"/>
+    <w:uiPriority w:val="99"/>
+    <w:semiHidden/>
+    <w:unhideWhenUsed/>
+    <w:rsid w:val="007B213B"/>
+    <w:pPr>
+      <w:tabs>
+        <w:tab w:val="left" w:pos="916"/>
+        <w:tab w:val="left" w:pos="1832"/>
+        <w:tab w:val="left" w:pos="2748"/>
+        <w:tab w:val="left" w:pos="3664"/>
+        <w:tab w:val="left" w:pos="4580"/>
+        <w:tab w:val="left" w:pos="5496"/>
+        <w:tab w:val="left" w:pos="6412"/>
+        <w:tab w:val="left" w:pos="7328"/>
+        <w:tab w:val="left" w:pos="8244"/>
+        <w:tab w:val="left" w:pos="9160"/>
+        <w:tab w:val="left" w:pos="10076"/>
+        <w:tab w:val="left" w:pos="10992"/>
+        <w:tab w:val="left" w:pos="11908"/>
+        <w:tab w:val="left" w:pos="12824"/>
+        <w:tab w:val="left" w:pos="13740"/>
+        <w:tab w:val="left" w:pos="14656"/>
+      </w:tabs>
+      <w:spacing w:after="0" w:line="240" w:lineRule="auto"/>
+    </w:pPr>
+    <w:rPr>
+      <w:rFonts w:ascii="Courier New" w:eastAsia="Times New Roman" w:hAnsi="Courier New" w:cs="Courier New"/>
+      <w:sz w:val="20"/>
+      <w:szCs w:val="20"/>
+      <w:lang w:eastAsia="es-VE"/>
+    </w:rPr>
+  </w:style>
+  <w:style w:type="character" w:customStyle="1" w:styleId="HTMLconformatoprevioCar">
+    <w:name w:val="HTML con formato previo Car"/>
+    <w:basedOn w:val="Fuentedeprrafopredeter"/>
+    <w:link w:val="HTMLconformatoprevio"/>
+    <w:uiPriority w:val="99"/>
+    <w:semiHidden/>
+    <w:rsid w:val="007B213B"/>
+    <w:rPr>
+      <w:rFonts w:ascii="Courier New" w:eastAsia="Times New Roman" w:hAnsi="Courier New" w:cs="Courier New"/>
+      <w:sz w:val="20"/>
+      <w:szCs w:val="20"/>
+      <w:lang w:eastAsia="es-VE"/>
+    </w:rPr>
+  </w:style>
+  <w:style w:type="character" w:styleId="Hipervnculo">
+    <w:name w:val="Hyperlink"/>
+    <w:basedOn w:val="Fuentedeprrafopredeter"/>
+    <w:uiPriority w:val="99"/>
+    <w:semiHidden/>
+    <w:unhideWhenUsed/>
+    <w:rsid w:val="002F7DDA"/>
+    <w:rPr>
+      <w:color w:val="0000FF"/>
+      <w:u w:val="single"/>
+    </w:rPr>
+  </w:style>
 </w:styles>
 </file>
 

</xml_diff>